<commit_message>
cambio en archivo TRABAJO FINAL DE GRADO MATIAS OBERTI
</commit_message>
<xml_diff>
--- a/TRABAJO FINAL DE GRADO MATIAS OBERTI.docx
+++ b/TRABAJO FINAL DE GRADO MATIAS OBERTI.docx
@@ -11,6 +11,9 @@
         </w:rPr>
       </w:pPr>
       <w:r>
+        <w:rPr>
+          <w:noProof/>
+        </w:rPr>
         <w:drawing>
           <wp:anchor distT="0" distB="0" distL="114300" distR="114300" simplePos="0" relativeHeight="251660288" behindDoc="0" locked="0" layoutInCell="1" allowOverlap="1" wp14:anchorId="1532F6F5" wp14:editId="56A34CDF">
             <wp:simplePos x="0" y="0"/>
@@ -184,21 +187,7 @@
         <w:rPr>
           <w:rStyle w:val="fontstyle21"/>
         </w:rPr>
-        <w:t xml:space="preserve">Córdoba., Paola Elvira y </w:t>
-      </w:r>
-      <w:proofErr w:type="spellStart"/>
-      <w:r>
-        <w:rPr>
-          <w:rStyle w:val="fontstyle21"/>
-        </w:rPr>
-        <w:t>Naiaretti</w:t>
-      </w:r>
-      <w:proofErr w:type="spellEnd"/>
-      <w:r>
-        <w:rPr>
-          <w:rStyle w:val="fontstyle21"/>
-        </w:rPr>
-        <w:t>., Paula Milagros</w:t>
+        <w:t>Córdoba., Paola Elvira y Naiaretti., Paula Milagros</w:t>
       </w:r>
       <w:r>
         <w:rPr>
@@ -353,21 +342,7 @@
         <w:rPr>
           <w:rFonts w:ascii="Times New Roman" w:hAnsi="Times New Roman" w:cs="Times New Roman"/>
         </w:rPr>
-        <w:t xml:space="preserve">Sumario: I. Introducción –II. Reconstrucción de la premisa fáctica, historia procesal y resolución del tribunal – III. Análisis de la ratio </w:t>
-      </w:r>
-      <w:proofErr w:type="spellStart"/>
-      <w:r>
-        <w:rPr>
-          <w:rFonts w:ascii="Times New Roman" w:hAnsi="Times New Roman" w:cs="Times New Roman"/>
-        </w:rPr>
-        <w:t>decidendi</w:t>
-      </w:r>
-      <w:proofErr w:type="spellEnd"/>
-      <w:r>
-        <w:rPr>
-          <w:rFonts w:ascii="Times New Roman" w:hAnsi="Times New Roman" w:cs="Times New Roman"/>
-        </w:rPr>
-        <w:t xml:space="preserve"> – IV. Antecedentes legislativos, doctrinarios y jurisprudenciales – V. Postura del autor – VI. Conclusión – VII. Bi</w:t>
+        <w:t>Sumario: I. Introducción –II. Reconstrucción de la premisa fáctica, historia procesal y resolución del tribunal – III. Análisis de la ratio decidendi – IV. Antecedentes legislativos, doctrinarios y jurisprudenciales – V. Postura del autor – VI. Conclusión – VII. Bi</w:t>
       </w:r>
       <w:r>
         <w:rPr>
@@ -471,15 +446,7 @@
           <w:b w:val="0"/>
           <w:bCs w:val="0"/>
         </w:rPr>
-        <w:t xml:space="preserve"> 4 del Departamento Judicial de General San Martin</w:t>
-      </w:r>
-      <w:r>
-        <w:rPr>
-          <w:rStyle w:val="fontstyle01"/>
-          <w:b w:val="0"/>
-          <w:bCs w:val="0"/>
-        </w:rPr>
-        <w:t xml:space="preserve"> resulta de vital importancia social e </w:t>
+        <w:t xml:space="preserve"> 4 del Departamento Judicial de General San Martin resulta de vital importancia social e </w:t>
       </w:r>
       <w:r>
         <w:rPr>
@@ -511,25 +478,7 @@
           <w:b w:val="0"/>
           <w:bCs w:val="0"/>
         </w:rPr>
-        <w:t xml:space="preserve">, sobre si existen o no los requisitos para la legitima de defensa, tanto propia en el caso de la Sra. </w:t>
-      </w:r>
-      <w:proofErr w:type="spellStart"/>
-      <w:r>
-        <w:rPr>
-          <w:rStyle w:val="fontstyle01"/>
-          <w:b w:val="0"/>
-          <w:bCs w:val="0"/>
-        </w:rPr>
-        <w:t>Naiaretti</w:t>
-      </w:r>
-      <w:proofErr w:type="spellEnd"/>
-      <w:r>
-        <w:rPr>
-          <w:rStyle w:val="fontstyle01"/>
-          <w:b w:val="0"/>
-          <w:bCs w:val="0"/>
-        </w:rPr>
-        <w:t xml:space="preserve">, como de terceros en el caso de la Srta. </w:t>
+        <w:t xml:space="preserve">, sobre si existen o no los requisitos para la legitima de defensa, tanto propia en el caso de la Sra. Naiaretti, como de terceros en el caso de la Srta. </w:t>
       </w:r>
       <w:r>
         <w:rPr>
@@ -618,16 +567,203 @@
       <w:pPr>
         <w:ind w:left="350"/>
         <w:rPr>
+          <w:rStyle w:val="fontstyle01"/>
+          <w:b w:val="0"/>
+          <w:bCs w:val="0"/>
+        </w:rPr>
+      </w:pPr>
+      <w:r>
+        <w:rPr>
+          <w:rStyle w:val="fontstyle01"/>
+          <w:b w:val="0"/>
+          <w:bCs w:val="0"/>
+        </w:rPr>
+        <w:t>L</w:t>
+      </w:r>
+      <w:r>
+        <w:rPr>
+          <w:rStyle w:val="fontstyle01"/>
+          <w:b w:val="0"/>
+          <w:bCs w:val="0"/>
+        </w:rPr>
+        <w:t>as presentes actuaciones</w:t>
+      </w:r>
+      <w:r>
+        <w:rPr>
+          <w:rStyle w:val="fontstyle01"/>
+          <w:b w:val="0"/>
+          <w:bCs w:val="0"/>
+        </w:rPr>
+        <w:t xml:space="preserve"> presentan</w:t>
+      </w:r>
+      <w:r>
+        <w:rPr>
+          <w:rStyle w:val="fontstyle01"/>
+          <w:b w:val="0"/>
+          <w:bCs w:val="0"/>
+        </w:rPr>
+        <w:t xml:space="preserve"> un claro </w:t>
+      </w:r>
+      <w:r>
+        <w:rPr>
+          <w:rStyle w:val="fontstyle01"/>
+          <w:b w:val="0"/>
+          <w:bCs w:val="0"/>
+        </w:rPr>
+        <w:t>problema</w:t>
+      </w:r>
+      <w:r>
+        <w:rPr>
+          <w:rStyle w:val="fontstyle01"/>
+          <w:b w:val="0"/>
+          <w:bCs w:val="0"/>
+        </w:rPr>
+        <w:t xml:space="preserve"> de relevancia, </w:t>
+      </w:r>
+      <w:r>
+        <w:rPr>
+          <w:rStyle w:val="fontstyle01"/>
+          <w:b w:val="0"/>
+          <w:bCs w:val="0"/>
+        </w:rPr>
+        <w:t>observaremos</w:t>
+      </w:r>
+      <w:r>
+        <w:rPr>
+          <w:rStyle w:val="fontstyle01"/>
+          <w:b w:val="0"/>
+          <w:bCs w:val="0"/>
+        </w:rPr>
+        <w:t xml:space="preserve"> al juez tener que acudir a su sana critica racional</w:t>
+      </w:r>
+      <w:r>
+        <w:rPr>
+          <w:rStyle w:val="fontstyle01"/>
+          <w:b w:val="0"/>
+          <w:bCs w:val="0"/>
+        </w:rPr>
+        <w:t xml:space="preserve"> para</w:t>
+      </w:r>
+      <w:r>
+        <w:rPr>
+          <w:rStyle w:val="fontstyle01"/>
+          <w:b w:val="0"/>
+          <w:bCs w:val="0"/>
+        </w:rPr>
+        <w:t xml:space="preserve"> justificar desde una óptica innovadora y con perspectiva de </w:t>
+      </w:r>
+      <w:r>
+        <w:rPr>
+          <w:rStyle w:val="fontstyle01"/>
+          <w:b w:val="0"/>
+          <w:bCs w:val="0"/>
+        </w:rPr>
+        <w:t>género</w:t>
+      </w:r>
+      <w:r>
+        <w:rPr>
+          <w:rStyle w:val="fontstyle01"/>
+          <w:b w:val="0"/>
+          <w:bCs w:val="0"/>
+        </w:rPr>
+        <w:t xml:space="preserve"> los institutos ya existentes de la legitima defensa y el estado de necesidad</w:t>
+      </w:r>
+      <w:r>
+        <w:rPr>
+          <w:rStyle w:val="fontstyle01"/>
+          <w:b w:val="0"/>
+          <w:bCs w:val="0"/>
+        </w:rPr>
+        <w:t xml:space="preserve"> a los autos del caso.</w:t>
+      </w:r>
+    </w:p>
+    <w:p>
+      <w:pPr>
+        <w:ind w:left="350"/>
+        <w:rPr>
           <w:rStyle w:val="fontstyle21"/>
-        </w:rPr>
-      </w:pPr>
-      <w:r>
-        <w:rPr>
-          <w:rStyle w:val="fontstyle01"/>
-          <w:b w:val="0"/>
-          <w:bCs w:val="0"/>
-        </w:rPr>
-        <w:t>Observamos en las presentes actuaciones un claro fallo de relevancia, donde vemos al juez tener que acudir a su sana critica racional, para encontrar la aplicabilidad correcta de las diversas leyes ya existentes, las cuales muestran una clara ineficiencia, incompletitud y obsolescencia en casos como este.</w:t>
+          <w:rFonts w:ascii="TimesNewRomanPS-BoldMT" w:hAnsi="TimesNewRomanPS-BoldMT"/>
+        </w:rPr>
+      </w:pPr>
+      <w:r>
+        <w:rPr>
+          <w:rStyle w:val="fontstyle01"/>
+          <w:b w:val="0"/>
+          <w:bCs w:val="0"/>
+        </w:rPr>
+        <w:t xml:space="preserve">El  </w:t>
+      </w:r>
+      <w:r>
+        <w:rPr>
+          <w:rStyle w:val="fontstyle01"/>
+          <w:b w:val="0"/>
+          <w:bCs w:val="0"/>
+        </w:rPr>
+        <w:t>objetivo principal</w:t>
+      </w:r>
+      <w:r>
+        <w:rPr>
+          <w:rStyle w:val="fontstyle01"/>
+          <w:b w:val="0"/>
+          <w:bCs w:val="0"/>
+        </w:rPr>
+        <w:t xml:space="preserve"> </w:t>
+      </w:r>
+      <w:r>
+        <w:rPr>
+          <w:rStyle w:val="fontstyle01"/>
+          <w:b w:val="0"/>
+          <w:bCs w:val="0"/>
+        </w:rPr>
+        <w:t xml:space="preserve">era </w:t>
+      </w:r>
+      <w:r>
+        <w:rPr>
+          <w:rStyle w:val="fontstyle01"/>
+          <w:b w:val="0"/>
+          <w:bCs w:val="0"/>
+        </w:rPr>
+        <w:t xml:space="preserve">realizar una correcta </w:t>
+      </w:r>
+      <w:r>
+        <w:rPr>
+          <w:rStyle w:val="fontstyle01"/>
+          <w:b w:val="0"/>
+          <w:bCs w:val="0"/>
+        </w:rPr>
+        <w:t>aplicabilidad de las leyes ya existentes</w:t>
+      </w:r>
+      <w:r>
+        <w:rPr>
+          <w:rStyle w:val="fontstyle01"/>
+          <w:b w:val="0"/>
+          <w:bCs w:val="0"/>
+        </w:rPr>
+        <w:t xml:space="preserve"> y de los derechos de primera generación receptados en nuestra Constitución Nacional sumado a aquellos que han sido adquiridos desde la incorporación del articulo 75 en la última reforma de la antes mencionada, buscando el letrado resolver </w:t>
+      </w:r>
+      <w:r>
+        <w:rPr>
+          <w:rStyle w:val="fontstyle01"/>
+          <w:b w:val="0"/>
+          <w:bCs w:val="0"/>
+        </w:rPr>
+        <w:t>una clara ineficiencia, incompletitud y obsolescencia</w:t>
+      </w:r>
+      <w:r>
+        <w:rPr>
+          <w:rStyle w:val="fontstyle01"/>
+          <w:b w:val="0"/>
+          <w:bCs w:val="0"/>
+        </w:rPr>
+        <w:t xml:space="preserve"> de algunas de estas herramientas</w:t>
+      </w:r>
+      <w:r>
+        <w:rPr>
+          <w:rStyle w:val="fontstyle01"/>
+          <w:b w:val="0"/>
+          <w:bCs w:val="0"/>
+        </w:rPr>
+        <w:t xml:space="preserve"> en casos como este.</w:t>
       </w:r>
     </w:p>
     <w:p>
@@ -1149,6 +1285,7 @@
   <w:style w:type="character" w:default="1" w:styleId="Fuentedeprrafopredeter">
     <w:name w:val="Default Paragraph Font"/>
     <w:uiPriority w:val="1"/>
+    <w:semiHidden/>
     <w:unhideWhenUsed/>
   </w:style>
   <w:style w:type="table" w:default="1" w:styleId="Tablanormal">

</xml_diff>